<commit_message>
Sam's File is Added.
</commit_message>
<xml_diff>
--- a/students/samsuddin/New Microsoft Word Document.docx
+++ b/students/samsuddin/New Microsoft Word Document.docx
@@ -10,9 +10,24 @@
     <w:p/>
     <w:p>
       <w:r>
-        <w:t>Then created a folder and cloned it to my github.</w:t>
+        <w:t xml:space="preserve">Then created a folder and cloned it to my </w:t>
+      </w:r>
+      <w:proofErr w:type="spellStart"/>
+      <w:r>
+        <w:t>github</w:t>
+      </w:r>
+      <w:proofErr w:type="spellEnd"/>
+      <w:r>
+        <w:t>.</w:t>
       </w:r>
     </w:p>
+    <w:p/>
+    <w:p>
+      <w:r>
+        <w:t>Third Try</w:t>
+      </w:r>
+    </w:p>
+    <w:p/>
     <w:sectPr>
       <w:pgSz w:w="12240" w:h="15840"/>
       <w:pgMar w:top="1440" w:right="1440" w:bottom="1440" w:left="1440" w:header="720" w:footer="720" w:gutter="0"/>

</xml_diff>